<commit_message>
Just a little more refined
</commit_message>
<xml_diff>
--- a/CUDA_kernel_Report.docx
+++ b/CUDA_kernel_Report.docx
@@ -63,7 +63,39 @@
     </w:p>
     <w:p>
       <w:r>
-        <w:t xml:space="preserve">In the code, constant variables and error checkers aside we start with defining the activation function. In deep learning architectures the activation is commonly </w:t>
+        <w:t xml:space="preserve">In the code, </w:t>
+      </w:r>
+      <w:r>
+        <w:t xml:space="preserve">we first define the </w:t>
+      </w:r>
+      <w:r>
+        <w:t>constant variables and error checkers</w:t>
+      </w:r>
+      <w:r>
+        <w:t xml:space="preserve">. We used CUDA and </w:t>
+      </w:r>
+      <w:proofErr w:type="gramStart"/>
+      <w:r>
+        <w:t>CUBLAS</w:t>
+      </w:r>
+      <w:proofErr w:type="gramEnd"/>
+      <w:r>
+        <w:t xml:space="preserve"> so we check if the subsequent return code has any errors.</w:t>
+      </w:r>
+      <w:r>
+        <w:t xml:space="preserve"> </w:t>
+      </w:r>
+      <w:r>
+        <w:t xml:space="preserve">Then </w:t>
+      </w:r>
+      <w:r>
+        <w:t>defin</w:t>
+      </w:r>
+      <w:r>
+        <w:t>e</w:t>
+      </w:r>
+      <w:r>
+        <w:t xml:space="preserve"> the activation function. In deep learning architectures the activation is commonly </w:t>
       </w:r>
       <w:proofErr w:type="spellStart"/>
       <w:r>
@@ -85,21 +117,50 @@
       </w:r>
       <w:proofErr w:type="spellEnd"/>
       <w:r>
-        <w:t xml:space="preserve"> which turn negative values into 0. </w:t>
+        <w:t xml:space="preserve"> which turn negative values into 0.</w:t>
+      </w:r>
+      <w:r>
+        <w:rPr>
+          <w:rFonts w:hint="eastAsia"/>
+        </w:rPr>
+        <w:t xml:space="preserve"> </w:t>
+      </w:r>
+      <w:r>
+        <w:t>In our case, we create a fast GELU with inverse tangent. However, we don’t call the tangent function because</w:t>
+      </w:r>
+      <w:r>
+        <w:t xml:space="preserve"> we want a purely arithmetic process to replace the </w:t>
+      </w:r>
+      <w:proofErr w:type="spellStart"/>
+      <w:proofErr w:type="gramStart"/>
+      <w:r>
+        <w:t>tanhf</w:t>
+      </w:r>
+      <w:proofErr w:type="spellEnd"/>
+      <w:r>
+        <w:t>(</w:t>
+      </w:r>
+      <w:proofErr w:type="gramEnd"/>
+      <w:r>
+        <w:t xml:space="preserve">) function since </w:t>
+      </w:r>
+      <w:proofErr w:type="spellStart"/>
+      <w:proofErr w:type="gramStart"/>
+      <w:r>
+        <w:t>tanhf</w:t>
+      </w:r>
+      <w:proofErr w:type="spellEnd"/>
+      <w:r>
+        <w:t>(</w:t>
+      </w:r>
+      <w:proofErr w:type="gramEnd"/>
+      <w:r>
+        <w:t>) is computationally expensive on the GPU. Instead, we use a method called Pade approximant and preserve the accuracy of the calculation.</w:t>
       </w:r>
     </w:p>
     <w:p>
       <w:r>
-        <w:t xml:space="preserve">My code is separated into two separate kernels: </w:t>
-      </w:r>
-      <w:r>
-        <w:t xml:space="preserve">naïve </w:t>
-      </w:r>
-      <w:r>
-        <w:t>baseline</w:t>
-      </w:r>
-      <w:r>
-        <w:t xml:space="preserve"> (</w:t>
+        <w:t xml:space="preserve">Next, we get into the meat of the forward feed network which is where the matrix multiplication happens. Since we no longer have </w:t>
       </w:r>
       <w:proofErr w:type="spellStart"/>
       <w:r>
@@ -107,164 +168,186 @@
       </w:r>
       <w:proofErr w:type="spellEnd"/>
       <w:r>
-        <w:t xml:space="preserve"> implementation given in the problem statement)</w:t>
-      </w:r>
-      <w:r>
-        <w:t xml:space="preserve"> and tiled. Baseline is used for correctness comparison with Tiled which is the novel kernel that I designed using a technique called thread tiling where 4 outputs are computed per thread instead of just 1. This results in 4x better arithmetic intensity compared to naïve implementations. The code for this </w:t>
-      </w:r>
-      <w:proofErr w:type="spellStart"/>
-      <w:r>
-        <w:t>Tiled_kernel</w:t>
-      </w:r>
-      <w:proofErr w:type="spellEnd"/>
-      <w:r>
-        <w:t xml:space="preserve"> is on line </w:t>
-      </w:r>
-      <w:r>
-        <w:t>47</w:t>
-      </w:r>
-      <w:r>
-        <w:t xml:space="preserve"> to line 1</w:t>
-      </w:r>
-      <w:r>
-        <w:t>02</w:t>
-      </w:r>
-      <w:r>
-        <w:t>.</w:t>
-      </w:r>
-      <w:r>
-        <w:t xml:space="preserve"> </w:t>
-      </w:r>
-      <w:r>
-        <w:t>On line</w:t>
-      </w:r>
-      <w:r>
-        <w:t xml:space="preserve"> 56</w:t>
-      </w:r>
-      <w:r>
-        <w:t xml:space="preserve"> and line </w:t>
-      </w:r>
-      <w:r>
-        <w:t>57</w:t>
-      </w:r>
-      <w:r>
-        <w:t>, I</w:t>
-      </w:r>
-      <w:r>
-        <w:t xml:space="preserve"> first define </w:t>
-      </w:r>
-      <w:r>
-        <w:t xml:space="preserve">give each thread 4 consecutive elements which can be represented by multiplying the equation by TILE_SIZE. In my 2D grid, the variable </w:t>
-      </w:r>
-      <w:proofErr w:type="spellStart"/>
-      <w:r>
-        <w:t>blockIdx.y</w:t>
-      </w:r>
-      <w:proofErr w:type="spellEnd"/>
-      <w:r>
-        <w:t xml:space="preserve"> handles batch dimension and the variable </w:t>
-      </w:r>
-      <w:proofErr w:type="spellStart"/>
-      <w:r>
-        <w:t>blockIdx.x</w:t>
-      </w:r>
-      <w:proofErr w:type="spellEnd"/>
-      <w:r>
-        <w:t xml:space="preserve"> handles output dimension.</w:t>
-      </w:r>
-      <w:r>
-        <w:t xml:space="preserve"> I selected arrays to store the accumulated values or the dot products at each step since these arrays live in the register where they can be retrieved the fastest (line </w:t>
-      </w:r>
-      <w:r>
-        <w:t>62</w:t>
-      </w:r>
-      <w:r>
-        <w:t xml:space="preserve"> to line </w:t>
-      </w:r>
-      <w:r>
-        <w:t>63</w:t>
-      </w:r>
-      <w:r>
-        <w:t xml:space="preserve">). </w:t>
-      </w:r>
-      <w:r>
-        <w:t xml:space="preserve">As mentioned in the blog, vectoring loads is a good way to create a memory efficient kernel so that is what I do on line </w:t>
-      </w:r>
-      <w:r>
-        <w:t>69</w:t>
-      </w:r>
-      <w:r>
-        <w:t xml:space="preserve"> to line </w:t>
-      </w:r>
-      <w:r>
-        <w:t>70</w:t>
-      </w:r>
-      <w:r>
-        <w:t xml:space="preserve"> where I cast the tiled threads into a vector. The next for loop from line </w:t>
-      </w:r>
-      <w:r>
-        <w:t>76</w:t>
-      </w:r>
-      <w:r>
-        <w:t xml:space="preserve"> to line </w:t>
-      </w:r>
-      <w:r>
-        <w:t>92</w:t>
-      </w:r>
-      <w:r>
-        <w:t xml:space="preserve"> is where the matrix multiplication happens. </w:t>
-      </w:r>
-      <w:r>
-        <w:t>In the if statement guard, I first vectorize the Wv and Wu values just like what we did to the x values and then</w:t>
-      </w:r>
-      <w:r>
-        <w:t xml:space="preserve"> </w:t>
-      </w:r>
-      <w:r>
-        <w:t>I load them into the accumulator arrays before multiplying and accumulating their dot product. Finally, I apply GELU</w:t>
-      </w:r>
-      <w:r>
-        <w:t>, defined on line 33 to line 39,</w:t>
-      </w:r>
-      <w:r>
-        <w:t xml:space="preserve"> to each </w:t>
-      </w:r>
-      <w:proofErr w:type="spellStart"/>
-      <w:r>
-        <w:t>u_sum</w:t>
-      </w:r>
-      <w:proofErr w:type="spellEnd"/>
-      <w:r>
-        <w:t xml:space="preserve"> and then the multiply that with </w:t>
-      </w:r>
-      <w:proofErr w:type="spellStart"/>
-      <w:r>
-        <w:t>v_sum</w:t>
-      </w:r>
-      <w:proofErr w:type="spellEnd"/>
-      <w:r>
-        <w:t xml:space="preserve"> before writing it to global memory. This is the memory coalescing I mentioned in the beginning.</w:t>
+        <w:t xml:space="preserve"> worrying about the memory allocation for us we </w:t>
+      </w:r>
+      <w:r>
+        <w:t>must</w:t>
+      </w:r>
+      <w:r>
+        <w:t xml:space="preserve"> do it ourselves by first laying out the memory of UV. Since we want to make it faster for the GPU, we allocate everything in half</w:t>
+      </w:r>
+      <w:r>
+        <w:t xml:space="preserve">2 instead of float so we can later calculate everything in float 16 which turns out to have the highest improvement in speed. </w:t>
+      </w:r>
+      <w:r>
+        <w:t xml:space="preserve">After defining the memory, we mapped </w:t>
+      </w:r>
+      <w:r>
+        <w:t>each thread and assign operations to each thread by loading matrix U and V as read only texture cache which is faster and then converting the original half2 to float2 for operation accuracy and then rounding them back using the built in floatshalf2_</w:t>
+      </w:r>
+      <w:proofErr w:type="gramStart"/>
+      <w:r>
+        <w:t>rn(</w:t>
+      </w:r>
+      <w:proofErr w:type="gramEnd"/>
+      <w:r>
+        <w:t>) function. We use __</w:t>
+      </w:r>
+      <w:proofErr w:type="spellStart"/>
+      <w:r>
+        <w:t>ldg</w:t>
+      </w:r>
+      <w:proofErr w:type="spellEnd"/>
+      <w:r>
+        <w:t xml:space="preserve"> since it is a hardware accelerated instruction in hopes of speeding up the operation. Only the last line of code is executing the actual calculation the code before that is conditioning the memory and threads.</w:t>
       </w:r>
     </w:p>
     <w:p>
       <w:r>
-        <w:t xml:space="preserve">For an arithmetic intensity analysis, the base kernel has around 16405 FLOPs with a memory traffic at around 49156 bytes which comes to around 0.33 FLOPs/byte. The tiling kernel that I designed has </w:t>
-      </w:r>
-      <w:proofErr w:type="spellStart"/>
-      <w:proofErr w:type="gramStart"/>
-      <w:r>
-        <w:t>a</w:t>
-      </w:r>
-      <w:proofErr w:type="spellEnd"/>
-      <w:proofErr w:type="gramEnd"/>
-      <w:r>
-        <w:t xml:space="preserve"> operations around 65620 FLOPs with a memory traffic around 147472 FLOPs which makes around 0.44 FLOPs/byte.</w:t>
+        <w:t xml:space="preserve">Finally, we call on the hardware in </w:t>
+      </w:r>
+      <w:proofErr w:type="spellStart"/>
+      <w:r>
+        <w:t>geglu_ffn</w:t>
+      </w:r>
+      <w:proofErr w:type="spellEnd"/>
+      <w:r>
+        <w:t xml:space="preserve"> to execute the kernel we have written. To remain in FP16 we need to </w:t>
+      </w:r>
+      <w:r>
+        <w:t xml:space="preserve">define each scalar and then convert them from float to half. Then we call the first GEMM, GEMM 1, which handles the Wuv * x. Only a single </w:t>
+      </w:r>
+      <w:proofErr w:type="spellStart"/>
+      <w:r>
+        <w:t>cublasHgemm</w:t>
+      </w:r>
+      <w:proofErr w:type="spellEnd"/>
+      <w:r>
+        <w:t xml:space="preserve">, which is in FP16, needs to be made which makes it faster than </w:t>
+      </w:r>
+      <w:proofErr w:type="spellStart"/>
+      <w:r>
+        <w:t>cublasGemmEx</w:t>
+      </w:r>
+      <w:proofErr w:type="spellEnd"/>
+      <w:r>
+        <w:t xml:space="preserve"> that I originally used. Instead of having two separate </w:t>
+      </w:r>
+      <w:proofErr w:type="spellStart"/>
+      <w:r>
+        <w:t>cublasHgemm</w:t>
+      </w:r>
+      <w:proofErr w:type="spellEnd"/>
+      <w:r>
+        <w:t>, one for Wu and one for Wv, we only have one saving a lot of run time.</w:t>
+      </w:r>
+      <w:r>
+        <w:t xml:space="preserve"> After we project the input, we activate the GEGLU which activates n threads which makes 256 since the max batch </w:t>
+      </w:r>
+      <w:r>
+        <w:lastRenderedPageBreak/>
+        <w:t>size is 128</w:t>
+      </w:r>
+      <w:r>
+        <w:t xml:space="preserve"> so 1 thread equals two elements (one per half2 = 2 elements). After the activation function calculates the results, we project the output with another GEMM. V portion holds the activated valued values so the output = Wo * V. The trick here is that V lives at UV + </w:t>
+      </w:r>
+      <w:proofErr w:type="spellStart"/>
+      <w:r>
+        <w:t>intermediate_size</w:t>
+      </w:r>
+      <w:proofErr w:type="spellEnd"/>
+      <w:r>
+        <w:t xml:space="preserve">, offset by 12288 halves into each column, with </w:t>
+      </w:r>
+      <w:proofErr w:type="spellStart"/>
+      <w:r>
+        <w:t>lda</w:t>
+      </w:r>
+      <w:proofErr w:type="spellEnd"/>
+      <w:r>
+        <w:t xml:space="preserve"> = 2*</w:t>
+      </w:r>
+      <w:proofErr w:type="spellStart"/>
+      <w:r>
+        <w:t>intermediate_size</w:t>
+      </w:r>
+      <w:proofErr w:type="spellEnd"/>
+      <w:r>
+        <w:t xml:space="preserve">. </w:t>
+      </w:r>
+      <w:proofErr w:type="spellStart"/>
+      <w:r>
+        <w:t>cuBLAS</w:t>
+      </w:r>
+      <w:proofErr w:type="spellEnd"/>
+      <w:r>
+        <w:t xml:space="preserve"> is helpful here since it handles this </w:t>
+      </w:r>
+      <w:proofErr w:type="spellStart"/>
+      <w:r>
+        <w:t>strided</w:t>
+      </w:r>
+      <w:proofErr w:type="spellEnd"/>
+      <w:r>
+        <w:t xml:space="preserve"> read natively. These variables are visible in the arguments that the output GEMM handles. In summary, 3 GPU operations, no intermediate buffer, and everything is in FP16.</w:t>
       </w:r>
     </w:p>
     <w:p>
       <w:r>
-        <w:lastRenderedPageBreak/>
-        <w:t xml:space="preserve">For comparison, I first run a baseline kernel, then run my own kernel, and compare the output. The same process goes with benchmarking which is used for a speedup comparison where I used my baseline time divided by my tiled time. In the main function, the question prompt asks to select one batch size, but I put the batch sizes in an array and looped over them to execute all of them. </w:t>
+        <w:t xml:space="preserve">We then create the </w:t>
+      </w:r>
+      <w:proofErr w:type="spellStart"/>
+      <w:r>
+        <w:t>correctness_test</w:t>
+      </w:r>
+      <w:proofErr w:type="spellEnd"/>
+      <w:r>
+        <w:t xml:space="preserve"> and </w:t>
+      </w:r>
+      <w:proofErr w:type="spellStart"/>
+      <w:r>
+        <w:t>speedup_kernel</w:t>
+      </w:r>
+      <w:proofErr w:type="spellEnd"/>
+      <w:r>
+        <w:t xml:space="preserve"> for the kernel that we just designed. These files allow us to run and test the kernel. </w:t>
+      </w:r>
+    </w:p>
+    <w:p>
+      <w:r>
+        <w:t xml:space="preserve">To run the code, we first compile the </w:t>
+      </w:r>
+      <w:proofErr w:type="spellStart"/>
+      <w:r>
+        <w:t>correctness_test</w:t>
+      </w:r>
+      <w:proofErr w:type="spellEnd"/>
+      <w:r>
+        <w:t xml:space="preserve"> and </w:t>
+      </w:r>
+      <w:proofErr w:type="spellStart"/>
+      <w:r>
+        <w:t>speed_up</w:t>
+      </w:r>
+      <w:proofErr w:type="spellEnd"/>
+      <w:r>
+        <w:t xml:space="preserve"> kernel files. We don’t need to compile the kernel since that is run in the </w:t>
+      </w:r>
+      <w:proofErr w:type="spellStart"/>
+      <w:r>
+        <w:t>correctness_test</w:t>
+      </w:r>
+      <w:proofErr w:type="spellEnd"/>
+      <w:r>
+        <w:t xml:space="preserve"> and </w:t>
+      </w:r>
+      <w:proofErr w:type="spellStart"/>
+      <w:r>
+        <w:t>speedup_kernel</w:t>
+      </w:r>
+      <w:proofErr w:type="spellEnd"/>
+      <w:r>
+        <w:t xml:space="preserve"> files.</w:t>
       </w:r>
     </w:p>
     <w:sectPr>

</xml_diff>